<commit_message>
Opdateret designdokumentation og installationsvejledning
</commit_message>
<xml_diff>
--- a/doc/Design og Arkitektur.docx
+++ b/doc/Design og Arkitektur.docx
@@ -186,7 +186,6 @@
           <w:docPartUnique/>
         </w:docPartObj>
       </w:sdtPr>
-      <w:sdtEndPr/>
       <w:sdtContent>
         <w:p>
           <w:pPr>
@@ -923,23 +922,20 @@
         </w:p>
       </w:sdtContent>
     </w:sdt>
+    <w:p/>
     <w:p>
-      <w:bookmarkStart w:id="1" w:name="_GoBack"/>
-      <w:bookmarkEnd w:id="1"/>
-    </w:p>
-    <w:p>
       <w:pPr>
         <w:pStyle w:val="Overskrift1"/>
       </w:pPr>
-      <w:bookmarkStart w:id="2" w:name="_Toc292960798"/>
-      <w:bookmarkStart w:id="3" w:name="_Toc218845065"/>
+      <w:bookmarkStart w:id="1" w:name="_Toc292960798"/>
+      <w:bookmarkStart w:id="2" w:name="_Toc218845065"/>
       <w:bookmarkEnd w:id="0"/>
       <w:r>
         <w:lastRenderedPageBreak/>
         <w:t>Formål</w:t>
       </w:r>
+      <w:bookmarkEnd w:id="1"/>
       <w:bookmarkEnd w:id="2"/>
-      <w:bookmarkEnd w:id="3"/>
     </w:p>
     <w:p>
       <w:pPr>
@@ -1020,11 +1016,441 @@
       <w:pPr>
         <w:pStyle w:val="Overskrift1"/>
       </w:pPr>
-      <w:bookmarkStart w:id="4" w:name="_Toc218845066"/>
+      <w:bookmarkStart w:id="3" w:name="_Toc218845066"/>
       <w:r>
         <w:lastRenderedPageBreak/>
         <w:t>Arkitekturoverblik</w:t>
       </w:r>
+      <w:bookmarkEnd w:id="3"/>
+    </w:p>
+    <w:p>
+      <w:r>
+        <w:t>LPR databehandleren sørger for at importere data fra Landspatientregisteret (LPR), for så via nogle forretningsregler igen at eksportere data til HAIBA indlæggelsesdata.</w:t>
+      </w:r>
+    </w:p>
+    <w:p/>
+    <w:p>
+      <w:pPr>
+        <w:jc w:val="left"/>
+      </w:pPr>
+      <w:r>
+        <w:t>Overordnet set består LPR Databehandleren af en applikation kørende på en JEE applikationsserver (I dette tilfælde Tomcat), som har adgang til to databaser; en med LPR kontakt data hvor der importeres fra, og en med HAIBA indlæggelses data hvor der eksporteres til. LPR databasen er et replika (og subset) af den LPR database sundhedsstyrelsen bruger til afregning af sygehusene.</w:t>
+      </w:r>
+    </w:p>
+    <w:p>
+      <w:r>
+        <w:drawing>
+          <wp:anchor distT="0" distB="0" distL="114300" distR="114300" simplePos="0" relativeHeight="251659264" behindDoc="0" locked="0" layoutInCell="1" allowOverlap="1" wp14:anchorId="3DF723BA" wp14:editId="224B6D2E">
+            <wp:simplePos x="0" y="0"/>
+            <wp:positionH relativeFrom="column">
+              <wp:posOffset>394335</wp:posOffset>
+            </wp:positionH>
+            <wp:positionV relativeFrom="paragraph">
+              <wp:posOffset>91440</wp:posOffset>
+            </wp:positionV>
+            <wp:extent cx="4394835" cy="2969260"/>
+            <wp:effectExtent l="0" t="0" r="0" b="0"/>
+            <wp:wrapThrough wrapText="bothSides">
+              <wp:wrapPolygon edited="0">
+                <wp:start x="0" y="0"/>
+                <wp:lineTo x="0" y="21434"/>
+                <wp:lineTo x="21472" y="21434"/>
+                <wp:lineTo x="21472" y="0"/>
+                <wp:lineTo x="0" y="0"/>
+              </wp:wrapPolygon>
+            </wp:wrapThrough>
+            <wp:docPr id="2" name="Billede 2"/>
+            <wp:cNvGraphicFramePr>
+              <a:graphicFrameLocks xmlns:a="http://schemas.openxmlformats.org/drawingml/2006/main" noChangeAspect="1"/>
+            </wp:cNvGraphicFramePr>
+            <a:graphic xmlns:a="http://schemas.openxmlformats.org/drawingml/2006/main">
+              <a:graphicData uri="http://schemas.openxmlformats.org/drawingml/2006/picture">
+                <pic:pic xmlns:pic="http://schemas.openxmlformats.org/drawingml/2006/picture">
+                  <pic:nvPicPr>
+                    <pic:cNvPr id="0" name="Picture 2"/>
+                    <pic:cNvPicPr>
+                      <a:picLocks noChangeAspect="1" noChangeArrowheads="1"/>
+                    </pic:cNvPicPr>
+                  </pic:nvPicPr>
+                  <pic:blipFill>
+                    <a:blip r:embed="rId9">
+                      <a:extLst>
+                        <a:ext uri="{28A0092B-C50C-407E-A947-70E740481C1C}">
+                          <a14:useLocalDpi xmlns:a14="http://schemas.microsoft.com/office/drawing/2010/main" val="0"/>
+                        </a:ext>
+                      </a:extLst>
+                    </a:blip>
+                    <a:srcRect/>
+                    <a:stretch>
+                      <a:fillRect/>
+                    </a:stretch>
+                  </pic:blipFill>
+                  <pic:spPr bwMode="auto">
+                    <a:xfrm>
+                      <a:off x="0" y="0"/>
+                      <a:ext cx="4394835" cy="2969260"/>
+                    </a:xfrm>
+                    <a:prstGeom prst="rect">
+                      <a:avLst/>
+                    </a:prstGeom>
+                    <a:noFill/>
+                    <a:ln>
+                      <a:noFill/>
+                    </a:ln>
+                  </pic:spPr>
+                </pic:pic>
+              </a:graphicData>
+            </a:graphic>
+            <wp14:sizeRelH relativeFrom="page">
+              <wp14:pctWidth>0</wp14:pctWidth>
+            </wp14:sizeRelH>
+            <wp14:sizeRelV relativeFrom="page">
+              <wp14:pctHeight>0</wp14:pctHeight>
+            </wp14:sizeRelV>
+          </wp:anchor>
+        </w:drawing>
+      </w:r>
+    </w:p>
+    <w:p/>
+    <w:p/>
+    <w:p/>
+    <w:p/>
+    <w:p/>
+    <w:p/>
+    <w:p/>
+    <w:p/>
+    <w:p/>
+    <w:p/>
+    <w:p/>
+    <w:p/>
+    <w:p/>
+    <w:p/>
+    <w:p/>
+    <w:p/>
+    <w:p/>
+    <w:p>
+      <w:r>
+        <w:t>LPR databehandler applikationen er et standard JEE web arkiv, der er bygget op på følgende måde:</w:t>
+      </w:r>
+    </w:p>
+    <w:p>
+      <w:r>
+        <w:drawing>
+          <wp:anchor distT="0" distB="0" distL="114300" distR="114300" simplePos="0" relativeHeight="251661312" behindDoc="0" locked="0" layoutInCell="1" allowOverlap="1" wp14:anchorId="67A5A6BB" wp14:editId="268D11E3">
+            <wp:simplePos x="0" y="0"/>
+            <wp:positionH relativeFrom="column">
+              <wp:posOffset>622935</wp:posOffset>
+            </wp:positionH>
+            <wp:positionV relativeFrom="paragraph">
+              <wp:posOffset>78740</wp:posOffset>
+            </wp:positionV>
+            <wp:extent cx="3771900" cy="2986405"/>
+            <wp:effectExtent l="0" t="0" r="0" b="0"/>
+            <wp:wrapThrough wrapText="bothSides">
+              <wp:wrapPolygon edited="0">
+                <wp:start x="0" y="0"/>
+                <wp:lineTo x="0" y="21494"/>
+                <wp:lineTo x="21527" y="21494"/>
+                <wp:lineTo x="21527" y="0"/>
+                <wp:lineTo x="0" y="0"/>
+              </wp:wrapPolygon>
+            </wp:wrapThrough>
+            <wp:docPr id="3" name="Billede 3"/>
+            <wp:cNvGraphicFramePr>
+              <a:graphicFrameLocks xmlns:a="http://schemas.openxmlformats.org/drawingml/2006/main" noChangeAspect="1"/>
+            </wp:cNvGraphicFramePr>
+            <a:graphic xmlns:a="http://schemas.openxmlformats.org/drawingml/2006/main">
+              <a:graphicData uri="http://schemas.openxmlformats.org/drawingml/2006/picture">
+                <pic:pic xmlns:pic="http://schemas.openxmlformats.org/drawingml/2006/picture">
+                  <pic:nvPicPr>
+                    <pic:cNvPr id="0" name="Picture 3"/>
+                    <pic:cNvPicPr>
+                      <a:picLocks noChangeAspect="1" noChangeArrowheads="1"/>
+                    </pic:cNvPicPr>
+                  </pic:nvPicPr>
+                  <pic:blipFill>
+                    <a:blip r:embed="rId10">
+                      <a:extLst>
+                        <a:ext uri="{28A0092B-C50C-407E-A947-70E740481C1C}">
+                          <a14:useLocalDpi xmlns:a14="http://schemas.microsoft.com/office/drawing/2010/main" val="0"/>
+                        </a:ext>
+                      </a:extLst>
+                    </a:blip>
+                    <a:srcRect/>
+                    <a:stretch>
+                      <a:fillRect/>
+                    </a:stretch>
+                  </pic:blipFill>
+                  <pic:spPr bwMode="auto">
+                    <a:xfrm>
+                      <a:off x="0" y="0"/>
+                      <a:ext cx="3771900" cy="2986405"/>
+                    </a:xfrm>
+                    <a:prstGeom prst="rect">
+                      <a:avLst/>
+                    </a:prstGeom>
+                    <a:noFill/>
+                    <a:ln>
+                      <a:noFill/>
+                    </a:ln>
+                  </pic:spPr>
+                </pic:pic>
+              </a:graphicData>
+            </a:graphic>
+            <wp14:sizeRelH relativeFrom="page">
+              <wp14:pctWidth>0</wp14:pctWidth>
+            </wp14:sizeRelH>
+            <wp14:sizeRelV relativeFrom="page">
+              <wp14:pctHeight>0</wp14:pctHeight>
+            </wp14:sizeRelV>
+          </wp:anchor>
+        </w:drawing>
+      </w:r>
+    </w:p>
+    <w:p>
+      <w:pPr>
+        <w:rPr>
+          <w:color w:val="FF0000"/>
+        </w:rPr>
+      </w:pPr>
+    </w:p>
+    <w:p>
+      <w:pPr>
+        <w:rPr>
+          <w:color w:val="FF0000"/>
+        </w:rPr>
+      </w:pPr>
+    </w:p>
+    <w:p>
+      <w:pPr>
+        <w:rPr>
+          <w:color w:val="FF0000"/>
+        </w:rPr>
+      </w:pPr>
+    </w:p>
+    <w:p>
+      <w:pPr>
+        <w:rPr>
+          <w:color w:val="FF0000"/>
+        </w:rPr>
+      </w:pPr>
+    </w:p>
+    <w:p>
+      <w:pPr>
+        <w:rPr>
+          <w:color w:val="FF0000"/>
+        </w:rPr>
+      </w:pPr>
+    </w:p>
+    <w:p>
+      <w:pPr>
+        <w:rPr>
+          <w:color w:val="FF0000"/>
+        </w:rPr>
+      </w:pPr>
+    </w:p>
+    <w:p>
+      <w:pPr>
+        <w:rPr>
+          <w:color w:val="FF0000"/>
+        </w:rPr>
+      </w:pPr>
+    </w:p>
+    <w:p>
+      <w:pPr>
+        <w:rPr>
+          <w:color w:val="FF0000"/>
+        </w:rPr>
+      </w:pPr>
+    </w:p>
+    <w:p>
+      <w:pPr>
+        <w:rPr>
+          <w:color w:val="FF0000"/>
+        </w:rPr>
+      </w:pPr>
+    </w:p>
+    <w:p>
+      <w:pPr>
+        <w:rPr>
+          <w:color w:val="FF0000"/>
+        </w:rPr>
+      </w:pPr>
+    </w:p>
+    <w:p>
+      <w:pPr>
+        <w:rPr>
+          <w:color w:val="FF0000"/>
+        </w:rPr>
+      </w:pPr>
+    </w:p>
+    <w:p>
+      <w:pPr>
+        <w:rPr>
+          <w:color w:val="FF0000"/>
+        </w:rPr>
+      </w:pPr>
+    </w:p>
+    <w:p>
+      <w:pPr>
+        <w:rPr>
+          <w:color w:val="FF0000"/>
+        </w:rPr>
+      </w:pPr>
+    </w:p>
+    <w:p>
+      <w:pPr>
+        <w:rPr>
+          <w:color w:val="FF0000"/>
+        </w:rPr>
+      </w:pPr>
+    </w:p>
+    <w:p>
+      <w:pPr>
+        <w:rPr>
+          <w:color w:val="FF0000"/>
+        </w:rPr>
+      </w:pPr>
+    </w:p>
+    <w:p>
+      <w:pPr>
+        <w:rPr>
+          <w:color w:val="FF0000"/>
+        </w:rPr>
+      </w:pPr>
+    </w:p>
+    <w:p>
+      <w:pPr>
+        <w:rPr>
+          <w:color w:val="FF0000"/>
+        </w:rPr>
+      </w:pPr>
+    </w:p>
+    <w:p>
+      <w:pPr>
+        <w:pStyle w:val="Listeafsnit"/>
+        <w:numPr>
+          <w:ilvl w:val="0"/>
+          <w:numId w:val="48"/>
+        </w:numPr>
+      </w:pPr>
+      <w:r>
+        <w:lastRenderedPageBreak/>
+        <w:t>Data importeren har til ansvar at hente data ind fra LPR databasen, via batches af konfigurerbar størrelse, og placere det i en intern LPR model.</w:t>
+      </w:r>
+    </w:p>
+    <w:p>
+      <w:pPr>
+        <w:pStyle w:val="Listeafsnit"/>
+      </w:pPr>
+      <w:r>
+        <w:t>Data importeren er skeduleret til at køre med faste intervaller</w:t>
+      </w:r>
+    </w:p>
+    <w:p>
+      <w:pPr>
+        <w:pStyle w:val="Listeafsnit"/>
+      </w:pPr>
+    </w:p>
+    <w:p>
+      <w:pPr>
+        <w:pStyle w:val="Listeafsnit"/>
+        <w:numPr>
+          <w:ilvl w:val="0"/>
+          <w:numId w:val="48"/>
+        </w:numPr>
+      </w:pPr>
+      <w:r>
+        <w:t>Regelmaskinen sørger for udførelse af de beskrevne forretningsregler i den rækkefølge som står i dette dokument, data bliver i dette step konverteret til en intern HAIBA model.</w:t>
+      </w:r>
+    </w:p>
+    <w:p>
+      <w:pPr>
+        <w:pStyle w:val="Listeafsnit"/>
+        <w:numPr>
+          <w:ilvl w:val="0"/>
+          <w:numId w:val="48"/>
+        </w:numPr>
+      </w:pPr>
+    </w:p>
+    <w:p>
+      <w:pPr>
+        <w:pStyle w:val="Listeafsnit"/>
+        <w:numPr>
+          <w:ilvl w:val="0"/>
+          <w:numId w:val="48"/>
+        </w:numPr>
+      </w:pPr>
+      <w:r>
+        <w:t>Data eksporteren sørger for at skrive det behandlede data ned i HAIBA databasen ud fra den interne HAIBA model</w:t>
+      </w:r>
+    </w:p>
+    <w:p/>
+    <w:p>
+      <w:pPr>
+        <w:pStyle w:val="Listeafsnit"/>
+        <w:numPr>
+          <w:ilvl w:val="0"/>
+          <w:numId w:val="48"/>
+        </w:numPr>
+      </w:pPr>
+      <w:r>
+        <w:t>Konfigurationsmodulet sørger for opsætning af LPR databehandleren ud fra den eksterne konfiguration (eksempelvis batchstørrelser, tidsintervaller m.m.)</w:t>
+      </w:r>
+    </w:p>
+    <w:p/>
+    <w:p>
+      <w:pPr>
+        <w:pStyle w:val="Listeafsnit"/>
+        <w:numPr>
+          <w:ilvl w:val="0"/>
+          <w:numId w:val="48"/>
+        </w:numPr>
+      </w:pPr>
+      <w:r>
+        <w:t>Logningsmodulet sørger for applikationslog til debug og applikationsfejlhåndtering - ikke fejl i forbindelse med databehandling, dette sørger fejlhåndteringsmodulet for.</w:t>
+      </w:r>
+    </w:p>
+    <w:p/>
+    <w:p>
+      <w:pPr>
+        <w:pStyle w:val="Listeafsnit"/>
+        <w:numPr>
+          <w:ilvl w:val="0"/>
+          <w:numId w:val="48"/>
+        </w:numPr>
+      </w:pPr>
+      <w:r>
+        <w:t>Overvågningsmodulet sørger for at udstille en html side, hvor man kan se, eller maskinelt overvåge, LPR databehandlerens tilstand.</w:t>
+      </w:r>
+    </w:p>
+    <w:p/>
+    <w:p>
+      <w:pPr>
+        <w:pStyle w:val="Listeafsnit"/>
+        <w:numPr>
+          <w:ilvl w:val="0"/>
+          <w:numId w:val="48"/>
+        </w:numPr>
+      </w:pPr>
+      <w:r>
+        <w:t>Fejlhåndteringsmodulet har til ansvar at rapportere datafejl, enten fordi input format ikke kan bruges, eller hvis noget data falder uden for gældende regelsæt og derved ikke kan processeres. Fejlhåndteringsmodulet skriver til en fejlkø (Fil), hvor statistikere eller klinisk personale kan se hvad det er for noget data der er fejl, og hvad fejlen lød på.</w:t>
+      </w:r>
+    </w:p>
+    <w:p/>
+    <w:p>
+      <w:r>
+        <w:t>For at se hvordan LPR databehandleren er udviklet med hensyn til pakkestrukturer og klasser for de enkelte moduler henvises til udvikler guiden.</w:t>
+      </w:r>
+    </w:p>
+    <w:p>
+      <w:pPr>
+        <w:pStyle w:val="Overskrift2"/>
+      </w:pPr>
+      <w:bookmarkStart w:id="4" w:name="_Toc218845067"/>
+      <w:r>
+        <w:t>Fysisk arkitektur</w:t>
+      </w:r>
       <w:bookmarkEnd w:id="4"/>
     </w:p>
     <w:p>
@@ -1037,51 +1463,7 @@
         <w:rPr>
           <w:color w:val="FF0000"/>
         </w:rPr>
-        <w:t>&lt;TODO, giv et arkitektur overblik og underkomponenter, samt en detaljeret tegning</w:t>
-      </w:r>
-      <w:r>
-        <w:rPr>
-          <w:color w:val="FF0000"/>
-        </w:rPr>
-        <w:t>&gt;</w:t>
-      </w:r>
-    </w:p>
-    <w:p/>
-    <w:p>
-      <w:pPr>
-        <w:pStyle w:val="Overskrift2"/>
-      </w:pPr>
-      <w:bookmarkStart w:id="5" w:name="_Toc218845067"/>
-      <w:r>
-        <w:t>Fysisk arkitektur</w:t>
-      </w:r>
-      <w:bookmarkEnd w:id="5"/>
-    </w:p>
-    <w:p>
-      <w:pPr>
-        <w:rPr>
-          <w:color w:val="FF0000"/>
-        </w:rPr>
-      </w:pPr>
-      <w:r>
-        <w:rPr>
-          <w:color w:val="FF0000"/>
-        </w:rPr>
-        <w:t>&lt;TODO, beskriv den fysiske arkitektur (</w:t>
-      </w:r>
-      <w:proofErr w:type="spellStart"/>
-      <w:r>
-        <w:rPr>
-          <w:color w:val="FF0000"/>
-        </w:rPr>
-        <w:t>war</w:t>
-      </w:r>
-      <w:proofErr w:type="spellEnd"/>
-      <w:r>
-        <w:rPr>
-          <w:color w:val="FF0000"/>
-        </w:rPr>
-        <w:t xml:space="preserve"> filer, afhængigheder, konfiguration og overordnede principper såsom JNDI til databasehåndtering)</w:t>
+        <w:t>&lt;TODO, beskriv den fysiske arkitektur (war filer, afhængigheder, konfiguration og overordnede principper såsom JNDI til databasehåndtering)</w:t>
       </w:r>
       <w:r>
         <w:rPr>
@@ -1095,11 +1477,11 @@
       <w:pPr>
         <w:pStyle w:val="Overskrift2"/>
       </w:pPr>
-      <w:bookmarkStart w:id="6" w:name="_Toc218845068"/>
+      <w:bookmarkStart w:id="5" w:name="_Toc218845068"/>
       <w:r>
         <w:t>Logisk Arkitektur</w:t>
       </w:r>
-      <w:bookmarkEnd w:id="6"/>
+      <w:bookmarkEnd w:id="5"/>
     </w:p>
     <w:p>
       <w:pPr>
@@ -1119,12 +1501,12 @@
       <w:pPr>
         <w:pStyle w:val="Overskrift1"/>
       </w:pPr>
-      <w:bookmarkStart w:id="7" w:name="_Toc218845069"/>
+      <w:bookmarkStart w:id="6" w:name="_Toc218845069"/>
       <w:r>
         <w:lastRenderedPageBreak/>
         <w:t>Særlige forhold</w:t>
       </w:r>
-      <w:bookmarkEnd w:id="7"/>
+      <w:bookmarkEnd w:id="6"/>
     </w:p>
     <w:p>
       <w:pPr>
@@ -1155,7 +1537,7 @@
       <w:pPr>
         <w:pStyle w:val="Overskrift1"/>
       </w:pPr>
-      <w:bookmarkStart w:id="8" w:name="_Toc218845070"/>
+      <w:bookmarkStart w:id="7" w:name="_Toc218845070"/>
       <w:r>
         <w:lastRenderedPageBreak/>
         <w:t>Fysiske Datamodel</w:t>
@@ -1163,7 +1545,7 @@
       <w:r>
         <w:t>ler</w:t>
       </w:r>
-      <w:bookmarkEnd w:id="8"/>
+      <w:bookmarkEnd w:id="7"/>
     </w:p>
     <w:p>
       <w:pPr>
@@ -1195,11 +1577,11 @@
       <w:pPr>
         <w:pStyle w:val="Overskrift2"/>
       </w:pPr>
-      <w:bookmarkStart w:id="9" w:name="_Toc218845071"/>
+      <w:bookmarkStart w:id="8" w:name="_Toc218845071"/>
       <w:r>
         <w:t>LPR Database</w:t>
       </w:r>
-      <w:bookmarkEnd w:id="9"/>
+      <w:bookmarkEnd w:id="8"/>
     </w:p>
     <w:p/>
     <w:tbl>
@@ -1286,6 +1668,12 @@
                 <w:rFonts w:asciiTheme="minorHAnsi" w:eastAsiaTheme="minorEastAsia" w:hAnsiTheme="minorHAnsi" w:cstheme="minorBidi"/>
               </w:rPr>
             </w:pPr>
+            <w:r>
+              <w:rPr>
+                <w:rFonts w:asciiTheme="minorHAnsi" w:eastAsiaTheme="minorEastAsia" w:hAnsiTheme="minorHAnsi" w:cstheme="minorBidi"/>
+              </w:rPr>
+              <w:t>T_ADM</w:t>
+            </w:r>
           </w:p>
         </w:tc>
         <w:tc>
@@ -1299,6 +1687,12 @@
                 <w:rFonts w:asciiTheme="minorHAnsi" w:eastAsiaTheme="minorEastAsia" w:hAnsiTheme="minorHAnsi" w:cstheme="minorBidi"/>
               </w:rPr>
             </w:pPr>
+            <w:r>
+              <w:rPr>
+                <w:rFonts w:asciiTheme="minorHAnsi" w:eastAsiaTheme="minorEastAsia" w:hAnsiTheme="minorHAnsi" w:cstheme="minorBidi"/>
+              </w:rPr>
+              <w:t>Indeholder data for den administrative del af en kontakt, heriblandt personnummer, indlæggelses og udskrivningstidspunkt.</w:t>
+            </w:r>
           </w:p>
         </w:tc>
       </w:tr>
@@ -1314,6 +1708,12 @@
                 <w:rFonts w:asciiTheme="minorHAnsi" w:eastAsiaTheme="minorEastAsia" w:hAnsiTheme="minorHAnsi" w:cstheme="minorBidi"/>
               </w:rPr>
             </w:pPr>
+            <w:r>
+              <w:rPr>
+                <w:rFonts w:asciiTheme="minorHAnsi" w:eastAsiaTheme="minorEastAsia" w:hAnsiTheme="minorHAnsi" w:cstheme="minorBidi"/>
+              </w:rPr>
+              <w:t>T_DIAG</w:t>
+            </w:r>
           </w:p>
         </w:tc>
         <w:tc>
@@ -1327,6 +1727,52 @@
                 <w:rFonts w:asciiTheme="minorHAnsi" w:eastAsiaTheme="minorEastAsia" w:hAnsiTheme="minorHAnsi" w:cstheme="minorBidi"/>
               </w:rPr>
             </w:pPr>
+            <w:r>
+              <w:rPr>
+                <w:rFonts w:asciiTheme="minorHAnsi" w:eastAsiaTheme="minorEastAsia" w:hAnsiTheme="minorHAnsi" w:cstheme="minorBidi"/>
+              </w:rPr>
+              <w:t>Indeholder diagnose typer og koder</w:t>
+            </w:r>
+          </w:p>
+        </w:tc>
+      </w:tr>
+      <w:tr>
+        <w:tc>
+          <w:tcPr>
+            <w:tcW w:w="2022" w:type="pct"/>
+            <w:noWrap/>
+          </w:tcPr>
+          <w:p>
+            <w:pPr>
+              <w:rPr>
+                <w:rFonts w:asciiTheme="minorHAnsi" w:eastAsiaTheme="minorEastAsia" w:hAnsiTheme="minorHAnsi" w:cstheme="minorBidi"/>
+              </w:rPr>
+            </w:pPr>
+            <w:r>
+              <w:rPr>
+                <w:rFonts w:asciiTheme="minorHAnsi" w:eastAsiaTheme="minorEastAsia" w:hAnsiTheme="minorHAnsi" w:cstheme="minorBidi"/>
+              </w:rPr>
+              <w:t>T_PROCEDURER</w:t>
+            </w:r>
+          </w:p>
+        </w:tc>
+        <w:tc>
+          <w:tcPr>
+            <w:tcW w:w="2978" w:type="pct"/>
+          </w:tcPr>
+          <w:p>
+            <w:pPr>
+              <w:jc w:val="left"/>
+              <w:rPr>
+                <w:rFonts w:asciiTheme="minorHAnsi" w:eastAsiaTheme="minorEastAsia" w:hAnsiTheme="minorHAnsi" w:cstheme="minorBidi"/>
+              </w:rPr>
+            </w:pPr>
+            <w:r>
+              <w:rPr>
+                <w:rFonts w:asciiTheme="minorHAnsi" w:eastAsiaTheme="minorEastAsia" w:hAnsiTheme="minorHAnsi" w:cstheme="minorBidi"/>
+              </w:rPr>
+              <w:t>Indeholder data om undersøgelser og operationer, bl.a. tidspunkter og koder</w:t>
+            </w:r>
           </w:p>
         </w:tc>
       </w:tr>
@@ -1336,11 +1782,11 @@
       <w:pPr>
         <w:pStyle w:val="Overskrift2"/>
       </w:pPr>
-      <w:bookmarkStart w:id="10" w:name="_Toc218845072"/>
+      <w:bookmarkStart w:id="9" w:name="_Toc218845072"/>
       <w:r>
         <w:t>Indlæggelsesdatabase</w:t>
       </w:r>
-      <w:bookmarkEnd w:id="10"/>
+      <w:bookmarkEnd w:id="9"/>
     </w:p>
     <w:tbl>
       <w:tblPr>
@@ -1410,6 +1856,12 @@
                 <w:rFonts w:asciiTheme="minorHAnsi" w:eastAsiaTheme="minorEastAsia" w:hAnsiTheme="minorHAnsi" w:cstheme="minorBidi"/>
               </w:rPr>
             </w:pPr>
+            <w:r>
+              <w:rPr>
+                <w:rFonts w:asciiTheme="minorHAnsi" w:eastAsiaTheme="minorEastAsia" w:hAnsiTheme="minorHAnsi" w:cstheme="minorBidi"/>
+              </w:rPr>
+              <w:t>Indlaeggelser</w:t>
+            </w:r>
           </w:p>
         </w:tc>
         <w:tc>
@@ -1423,6 +1875,12 @@
                 <w:rFonts w:asciiTheme="minorHAnsi" w:eastAsiaTheme="minorEastAsia" w:hAnsiTheme="minorHAnsi" w:cstheme="minorBidi"/>
               </w:rPr>
             </w:pPr>
+            <w:r>
+              <w:rPr>
+                <w:rFonts w:asciiTheme="minorHAnsi" w:eastAsiaTheme="minorEastAsia" w:hAnsiTheme="minorHAnsi" w:cstheme="minorBidi"/>
+              </w:rPr>
+              <w:t>Indeholder processeret data fra T_ADM tabellen, dette er beriget med metadata såsom navne på sygehuse, afdelinger m.v.</w:t>
+            </w:r>
           </w:p>
         </w:tc>
       </w:tr>
@@ -1438,6 +1896,12 @@
                 <w:rFonts w:asciiTheme="minorHAnsi" w:eastAsiaTheme="minorEastAsia" w:hAnsiTheme="minorHAnsi" w:cstheme="minorBidi"/>
               </w:rPr>
             </w:pPr>
+            <w:r>
+              <w:rPr>
+                <w:rFonts w:asciiTheme="minorHAnsi" w:eastAsiaTheme="minorEastAsia" w:hAnsiTheme="minorHAnsi" w:cstheme="minorBidi"/>
+              </w:rPr>
+              <w:t>Diagnoser</w:t>
+            </w:r>
           </w:p>
         </w:tc>
         <w:tc>
@@ -1451,11 +1915,271 @@
                 <w:rFonts w:asciiTheme="minorHAnsi" w:eastAsiaTheme="minorEastAsia" w:hAnsiTheme="minorHAnsi" w:cstheme="minorBidi"/>
               </w:rPr>
             </w:pPr>
+            <w:r>
+              <w:rPr>
+                <w:rFonts w:asciiTheme="minorHAnsi" w:eastAsiaTheme="minorEastAsia" w:hAnsiTheme="minorHAnsi" w:cstheme="minorBidi"/>
+              </w:rPr>
+              <w:t>Indeholder processeret data fra T_DIAG tabellen, ligeledes beriget med metadata såsom navne på diagnoser.</w:t>
+            </w:r>
+          </w:p>
+        </w:tc>
+      </w:tr>
+      <w:tr>
+        <w:tc>
+          <w:tcPr>
+            <w:tcW w:w="2022" w:type="pct"/>
+            <w:noWrap/>
+          </w:tcPr>
+          <w:p>
+            <w:pPr>
+              <w:rPr>
+                <w:rFonts w:asciiTheme="minorHAnsi" w:eastAsiaTheme="minorEastAsia" w:hAnsiTheme="minorHAnsi" w:cstheme="minorBidi"/>
+              </w:rPr>
+            </w:pPr>
+            <w:r>
+              <w:rPr>
+                <w:rFonts w:asciiTheme="minorHAnsi" w:eastAsiaTheme="minorEastAsia" w:hAnsiTheme="minorHAnsi" w:cstheme="minorBidi"/>
+              </w:rPr>
+              <w:t>Procedurer</w:t>
+            </w:r>
+          </w:p>
+        </w:tc>
+        <w:tc>
+          <w:tcPr>
+            <w:tcW w:w="2978" w:type="pct"/>
+          </w:tcPr>
+          <w:p>
+            <w:pPr>
+              <w:jc w:val="left"/>
+              <w:rPr>
+                <w:rFonts w:asciiTheme="minorHAnsi" w:eastAsiaTheme="minorEastAsia" w:hAnsiTheme="minorHAnsi" w:cstheme="minorBidi"/>
+              </w:rPr>
+            </w:pPr>
+            <w:r>
+              <w:rPr>
+                <w:rFonts w:asciiTheme="minorHAnsi" w:eastAsiaTheme="minorEastAsia" w:hAnsiTheme="minorHAnsi" w:cstheme="minorBidi"/>
+              </w:rPr>
+              <w:t>Indeholder processeret data fra T_PROCEDURER tabellen, ligeledes beriget med metadata såsom navne på operationer og undersøgelser.</w:t>
+            </w:r>
+          </w:p>
+        </w:tc>
+      </w:tr>
+      <w:tr>
+        <w:tc>
+          <w:tcPr>
+            <w:tcW w:w="2022" w:type="pct"/>
+            <w:noWrap/>
+          </w:tcPr>
+          <w:p>
+            <w:pPr>
+              <w:rPr>
+                <w:rFonts w:asciiTheme="minorHAnsi" w:eastAsiaTheme="minorEastAsia" w:hAnsiTheme="minorHAnsi" w:cstheme="minorBidi"/>
+              </w:rPr>
+            </w:pPr>
+            <w:r>
+              <w:rPr>
+                <w:rFonts w:asciiTheme="minorHAnsi" w:eastAsiaTheme="minorEastAsia" w:hAnsiTheme="minorHAnsi" w:cstheme="minorBidi"/>
+              </w:rPr>
+              <w:t>Indlaeggelsesforloeb</w:t>
+            </w:r>
+          </w:p>
+        </w:tc>
+        <w:tc>
+          <w:tcPr>
+            <w:tcW w:w="2978" w:type="pct"/>
+          </w:tcPr>
+          <w:p>
+            <w:pPr>
+              <w:jc w:val="left"/>
+              <w:rPr>
+                <w:rFonts w:asciiTheme="minorHAnsi" w:eastAsiaTheme="minorEastAsia" w:hAnsiTheme="minorHAnsi" w:cstheme="minorBidi"/>
+              </w:rPr>
+            </w:pPr>
+            <w:r>
+              <w:rPr>
+                <w:rFonts w:asciiTheme="minorHAnsi" w:eastAsiaTheme="minorEastAsia" w:hAnsiTheme="minorHAnsi" w:cstheme="minorBidi"/>
+              </w:rPr>
+              <w:t>Referencetabel, der viser sammenhængen mellem de enkelte indlæggelser i.h.t. forretningsreglerne.</w:t>
+            </w:r>
+          </w:p>
+        </w:tc>
+      </w:tr>
+      <w:tr>
+        <w:tc>
+          <w:tcPr>
+            <w:tcW w:w="2022" w:type="pct"/>
+            <w:noWrap/>
+          </w:tcPr>
+          <w:p>
+            <w:pPr>
+              <w:rPr>
+                <w:rFonts w:asciiTheme="minorHAnsi" w:eastAsiaTheme="minorEastAsia" w:hAnsiTheme="minorHAnsi" w:cstheme="minorBidi"/>
+              </w:rPr>
+            </w:pPr>
+            <w:r>
+              <w:rPr>
+                <w:rFonts w:asciiTheme="minorHAnsi" w:eastAsiaTheme="minorEastAsia" w:hAnsiTheme="minorHAnsi" w:cstheme="minorBidi"/>
+              </w:rPr>
+              <w:t>LPR_reference</w:t>
+            </w:r>
+          </w:p>
+        </w:tc>
+        <w:tc>
+          <w:tcPr>
+            <w:tcW w:w="2978" w:type="pct"/>
+          </w:tcPr>
+          <w:p>
+            <w:pPr>
+              <w:jc w:val="left"/>
+              <w:rPr>
+                <w:rFonts w:asciiTheme="minorHAnsi" w:eastAsiaTheme="minorEastAsia" w:hAnsiTheme="minorHAnsi" w:cstheme="minorBidi"/>
+              </w:rPr>
+            </w:pPr>
+            <w:r>
+              <w:rPr>
+                <w:rFonts w:asciiTheme="minorHAnsi" w:eastAsiaTheme="minorEastAsia" w:hAnsiTheme="minorHAnsi" w:cstheme="minorBidi"/>
+              </w:rPr>
+              <w:t>Referencetabel, der viser sammenhængen tilbage til kontakterne i LPR T_ADM tabellen. Bl.a. hvis der er kontakter der ikke er gyldige i f.t. forretningsreglerne.</w:t>
+            </w:r>
           </w:p>
         </w:tc>
       </w:tr>
     </w:tbl>
     <w:p/>
+    <w:p>
+      <w:r>
+        <w:t>Views:</w:t>
+      </w:r>
+    </w:p>
+    <w:p>
+      <w:pPr>
+        <w:jc w:val="left"/>
+      </w:pPr>
+      <w:r>
+        <w:t>Der er lavet en række views, som vil gøre det letter</w:t>
+      </w:r>
+      <w:r>
+        <w:t>e</w:t>
+      </w:r>
+      <w:r>
+        <w:t xml:space="preserve"> for business</w:t>
+      </w:r>
+      <w:r>
+        <w:t xml:space="preserve"> i</w:t>
+      </w:r>
+      <w:r>
+        <w:t xml:space="preserve">ntelligence programmer som SAS at </w:t>
+      </w:r>
+      <w:r>
+        <w:t>hente data, disse er lavet som views for ikke at have data kopieret rundt flere gange i tabellerne.</w:t>
+      </w:r>
+    </w:p>
+    <w:p/>
+    <w:tbl>
+      <w:tblPr>
+        <w:tblStyle w:val="Lakesidetabel"/>
+        <w:tblW w:w="4891" w:type="pct"/>
+        <w:tblLayout w:type="fixed"/>
+        <w:tblLook w:val="04A0" w:firstRow="1" w:lastRow="0" w:firstColumn="1" w:lastColumn="0" w:noHBand="0" w:noVBand="1"/>
+      </w:tblPr>
+      <w:tblGrid>
+        <w:gridCol w:w="3369"/>
+        <w:gridCol w:w="4961"/>
+      </w:tblGrid>
+      <w:tr>
+        <w:trPr>
+          <w:cnfStyle w:val="100000000000" w:firstRow="1" w:lastRow="0" w:firstColumn="0" w:lastColumn="0" w:oddVBand="0" w:evenVBand="0" w:oddHBand="0" w:evenHBand="0" w:firstRowFirstColumn="0" w:firstRowLastColumn="0" w:lastRowFirstColumn="0" w:lastRowLastColumn="0"/>
+        </w:trPr>
+        <w:tc>
+          <w:tcPr>
+            <w:tcW w:w="2022" w:type="pct"/>
+            <w:noWrap/>
+          </w:tcPr>
+          <w:p>
+            <w:pPr>
+              <w:jc w:val="center"/>
+              <w:rPr>
+                <w:rFonts w:asciiTheme="minorHAnsi" w:eastAsiaTheme="minorEastAsia" w:hAnsiTheme="minorHAnsi" w:cstheme="minorBidi"/>
+                <w:b w:val="0"/>
+              </w:rPr>
+            </w:pPr>
+            <w:r>
+              <w:rPr>
+                <w:rFonts w:asciiTheme="minorHAnsi" w:eastAsiaTheme="minorEastAsia" w:hAnsiTheme="minorHAnsi" w:cstheme="minorBidi"/>
+              </w:rPr>
+              <w:t>View</w:t>
+            </w:r>
+          </w:p>
+        </w:tc>
+        <w:tc>
+          <w:tcPr>
+            <w:tcW w:w="2978" w:type="pct"/>
+          </w:tcPr>
+          <w:p>
+            <w:pPr>
+              <w:jc w:val="center"/>
+              <w:rPr>
+                <w:rFonts w:asciiTheme="minorHAnsi" w:eastAsiaTheme="minorEastAsia" w:hAnsiTheme="minorHAnsi" w:cstheme="minorBidi"/>
+              </w:rPr>
+            </w:pPr>
+            <w:r>
+              <w:rPr>
+                <w:rFonts w:asciiTheme="minorHAnsi" w:eastAsiaTheme="minorEastAsia" w:hAnsiTheme="minorHAnsi" w:cstheme="minorBidi"/>
+              </w:rPr>
+              <w:t>Beskrivelse</w:t>
+            </w:r>
+          </w:p>
+        </w:tc>
+      </w:tr>
+      <w:tr>
+        <w:tc>
+          <w:tcPr>
+            <w:tcW w:w="2022" w:type="pct"/>
+            <w:noWrap/>
+          </w:tcPr>
+          <w:p>
+            <w:pPr>
+              <w:rPr>
+                <w:rFonts w:asciiTheme="minorHAnsi" w:eastAsiaTheme="minorEastAsia" w:hAnsiTheme="minorHAnsi" w:cstheme="minorBidi"/>
+              </w:rPr>
+            </w:pPr>
+            <w:r>
+              <w:rPr>
+                <w:rFonts w:asciiTheme="minorHAnsi" w:eastAsiaTheme="minorEastAsia" w:hAnsiTheme="minorHAnsi" w:cstheme="minorBidi"/>
+              </w:rPr>
+              <w:t>IndlaeggelsesForloebsOversigt</w:t>
+            </w:r>
+          </w:p>
+        </w:tc>
+        <w:tc>
+          <w:tcPr>
+            <w:tcW w:w="2978" w:type="pct"/>
+          </w:tcPr>
+          <w:p>
+            <w:pPr>
+              <w:jc w:val="left"/>
+              <w:rPr>
+                <w:rFonts w:asciiTheme="minorHAnsi" w:eastAsiaTheme="minorEastAsia" w:hAnsiTheme="minorHAnsi" w:cstheme="minorBidi"/>
+              </w:rPr>
+            </w:pPr>
+            <w:r>
+              <w:rPr>
+                <w:rFonts w:asciiTheme="minorHAnsi" w:eastAsiaTheme="minorEastAsia" w:hAnsiTheme="minorHAnsi" w:cstheme="minorBidi"/>
+              </w:rPr>
+              <w:t xml:space="preserve">Indeholder </w:t>
+            </w:r>
+            <w:r>
+              <w:rPr>
+                <w:rFonts w:asciiTheme="minorHAnsi" w:eastAsiaTheme="minorEastAsia" w:hAnsiTheme="minorHAnsi" w:cstheme="minorBidi"/>
+              </w:rPr>
+              <w:t>et overblik of et indlæggelsesforløb med første indlæggelsesdata og sidste udskrivningsdata samt personens CPR nummer.</w:t>
+            </w:r>
+            <w:bookmarkStart w:id="10" w:name="_GoBack"/>
+            <w:bookmarkEnd w:id="10"/>
+          </w:p>
+        </w:tc>
+      </w:tr>
+    </w:tbl>
     <w:p/>
     <w:p>
       <w:pPr>
@@ -1500,7 +2224,7 @@
           <w:lang w:val="da-DK"/>
         </w:rPr>
       </w:pPr>
-      <w:hyperlink r:id="rId9" w:history="1">
+      <w:hyperlink r:id="rId11" w:history="1">
         <w:r>
           <w:rPr>
             <w:rStyle w:val="Llink"/>
@@ -1871,7 +2595,6 @@
                 <w:lang w:val="da-DK"/>
               </w:rPr>
             </w:pPr>
-            <w:proofErr w:type="spellStart"/>
             <w:r>
               <w:rPr>
                 <w:rFonts w:ascii="Arial" w:hAnsi="Arial" w:cs="Arial"/>
@@ -1879,17 +2602,7 @@
                 <w:szCs w:val="22"/>
                 <w:lang w:val="da-DK"/>
               </w:rPr>
-              <w:t>Initielt</w:t>
-            </w:r>
-            <w:proofErr w:type="spellEnd"/>
-            <w:r>
-              <w:rPr>
-                <w:rFonts w:ascii="Arial" w:hAnsi="Arial" w:cs="Arial"/>
-                <w:sz w:val="22"/>
-                <w:szCs w:val="22"/>
-                <w:lang w:val="da-DK"/>
-              </w:rPr>
-              <w:t xml:space="preserve"> dokument</w:t>
+              <w:t>Initielt dokument</w:t>
             </w:r>
           </w:p>
         </w:tc>
@@ -2120,9 +2833,9 @@
     </w:p>
     <w:p/>
     <w:sectPr>
-      <w:footerReference w:type="default" r:id="rId10"/>
-      <w:headerReference w:type="first" r:id="rId11"/>
-      <w:footerReference w:type="first" r:id="rId12"/>
+      <w:footerReference w:type="default" r:id="rId12"/>
+      <w:headerReference w:type="first" r:id="rId13"/>
+      <w:footerReference w:type="first" r:id="rId14"/>
       <w:pgSz w:w="11900" w:h="16840"/>
       <w:pgMar w:top="1440" w:right="1800" w:bottom="1440" w:left="1800" w:header="720" w:footer="720" w:gutter="0"/>
       <w:cols w:space="720"/>
@@ -2195,7 +2908,7 @@
         <w:rStyle w:val="Sidetal1"/>
         <w:noProof/>
       </w:rPr>
-      <w:t>2</w:t>
+      <w:t>7</w:t>
     </w:r>
     <w:r>
       <w:rPr>
@@ -2232,7 +2945,7 @@
         <w:rStyle w:val="Sidetal1"/>
         <w:noProof/>
       </w:rPr>
-      <w:t>7</w:t>
+      <w:t>8</w:t>
     </w:r>
     <w:r>
       <w:rPr>
@@ -2283,7 +2996,7 @@
         <w:rPr>
           <w:noProof/>
         </w:rPr>
-        <w:t>7</w:t>
+        <w:t>8</w:t>
       </w:r>
     </w:fldSimple>
   </w:p>
@@ -4342,6 +5055,119 @@
     </w:lvl>
   </w:abstractNum>
   <w:abstractNum w:abstractNumId="24">
+    <w:nsid w:val="2AB944FC"/>
+    <w:multiLevelType w:val="hybridMultilevel"/>
+    <w:tmpl w:val="71762514"/>
+    <w:lvl w:ilvl="0" w:tplc="04090001">
+      <w:start w:val="1"/>
+      <w:numFmt w:val="bullet"/>
+      <w:lvlText w:val=""/>
+      <w:lvlJc w:val="left"/>
+      <w:pPr>
+        <w:ind w:left="720" w:hanging="360"/>
+      </w:pPr>
+      <w:rPr>
+        <w:rFonts w:ascii="Symbol" w:hAnsi="Symbol" w:hint="default"/>
+      </w:rPr>
+    </w:lvl>
+    <w:lvl w:ilvl="1" w:tplc="04090003">
+      <w:start w:val="1"/>
+      <w:numFmt w:val="bullet"/>
+      <w:lvlText w:val="o"/>
+      <w:lvlJc w:val="left"/>
+      <w:pPr>
+        <w:ind w:left="1440" w:hanging="360"/>
+      </w:pPr>
+      <w:rPr>
+        <w:rFonts w:ascii="Courier New" w:hAnsi="Courier New" w:hint="default"/>
+      </w:rPr>
+    </w:lvl>
+    <w:lvl w:ilvl="2" w:tplc="04090005" w:tentative="1">
+      <w:start w:val="1"/>
+      <w:numFmt w:val="bullet"/>
+      <w:lvlText w:val=""/>
+      <w:lvlJc w:val="left"/>
+      <w:pPr>
+        <w:ind w:left="2160" w:hanging="360"/>
+      </w:pPr>
+      <w:rPr>
+        <w:rFonts w:ascii="Wingdings" w:hAnsi="Wingdings" w:hint="default"/>
+      </w:rPr>
+    </w:lvl>
+    <w:lvl w:ilvl="3" w:tplc="04090001" w:tentative="1">
+      <w:start w:val="1"/>
+      <w:numFmt w:val="bullet"/>
+      <w:lvlText w:val=""/>
+      <w:lvlJc w:val="left"/>
+      <w:pPr>
+        <w:ind w:left="2880" w:hanging="360"/>
+      </w:pPr>
+      <w:rPr>
+        <w:rFonts w:ascii="Symbol" w:hAnsi="Symbol" w:hint="default"/>
+      </w:rPr>
+    </w:lvl>
+    <w:lvl w:ilvl="4" w:tplc="04090003" w:tentative="1">
+      <w:start w:val="1"/>
+      <w:numFmt w:val="bullet"/>
+      <w:lvlText w:val="o"/>
+      <w:lvlJc w:val="left"/>
+      <w:pPr>
+        <w:ind w:left="3600" w:hanging="360"/>
+      </w:pPr>
+      <w:rPr>
+        <w:rFonts w:ascii="Courier New" w:hAnsi="Courier New" w:hint="default"/>
+      </w:rPr>
+    </w:lvl>
+    <w:lvl w:ilvl="5" w:tplc="04090005" w:tentative="1">
+      <w:start w:val="1"/>
+      <w:numFmt w:val="bullet"/>
+      <w:lvlText w:val=""/>
+      <w:lvlJc w:val="left"/>
+      <w:pPr>
+        <w:ind w:left="4320" w:hanging="360"/>
+      </w:pPr>
+      <w:rPr>
+        <w:rFonts w:ascii="Wingdings" w:hAnsi="Wingdings" w:hint="default"/>
+      </w:rPr>
+    </w:lvl>
+    <w:lvl w:ilvl="6" w:tplc="04090001" w:tentative="1">
+      <w:start w:val="1"/>
+      <w:numFmt w:val="bullet"/>
+      <w:lvlText w:val=""/>
+      <w:lvlJc w:val="left"/>
+      <w:pPr>
+        <w:ind w:left="5040" w:hanging="360"/>
+      </w:pPr>
+      <w:rPr>
+        <w:rFonts w:ascii="Symbol" w:hAnsi="Symbol" w:hint="default"/>
+      </w:rPr>
+    </w:lvl>
+    <w:lvl w:ilvl="7" w:tplc="04090003" w:tentative="1">
+      <w:start w:val="1"/>
+      <w:numFmt w:val="bullet"/>
+      <w:lvlText w:val="o"/>
+      <w:lvlJc w:val="left"/>
+      <w:pPr>
+        <w:ind w:left="5760" w:hanging="360"/>
+      </w:pPr>
+      <w:rPr>
+        <w:rFonts w:ascii="Courier New" w:hAnsi="Courier New" w:hint="default"/>
+      </w:rPr>
+    </w:lvl>
+    <w:lvl w:ilvl="8" w:tplc="04090005" w:tentative="1">
+      <w:start w:val="1"/>
+      <w:numFmt w:val="bullet"/>
+      <w:lvlText w:val=""/>
+      <w:lvlJc w:val="left"/>
+      <w:pPr>
+        <w:ind w:left="6480" w:hanging="360"/>
+      </w:pPr>
+      <w:rPr>
+        <w:rFonts w:ascii="Wingdings" w:hAnsi="Wingdings" w:hint="default"/>
+      </w:rPr>
+    </w:lvl>
+  </w:abstractNum>
+  <w:abstractNum w:abstractNumId="25">
     <w:nsid w:val="2AC04A79"/>
     <w:multiLevelType w:val="singleLevel"/>
     <w:tmpl w:val="E39EA2F4"/>
@@ -4379,7 +5205,7 @@
       </w:rPr>
     </w:lvl>
   </w:abstractNum>
-  <w:abstractNum w:abstractNumId="25">
+  <w:abstractNum w:abstractNumId="26">
     <w:nsid w:val="331F6AB9"/>
     <w:multiLevelType w:val="hybridMultilevel"/>
     <w:tmpl w:val="900E02B8"/>
@@ -4491,7 +5317,7 @@
       </w:rPr>
     </w:lvl>
   </w:abstractNum>
-  <w:abstractNum w:abstractNumId="26">
+  <w:abstractNum w:abstractNumId="27">
     <w:nsid w:val="345267F5"/>
     <w:multiLevelType w:val="hybridMultilevel"/>
     <w:tmpl w:val="D71A8C40"/>
@@ -4604,7 +5430,7 @@
       </w:rPr>
     </w:lvl>
   </w:abstractNum>
-  <w:abstractNum w:abstractNumId="27">
+  <w:abstractNum w:abstractNumId="28">
     <w:nsid w:val="359A0CAE"/>
     <w:multiLevelType w:val="hybridMultilevel"/>
     <w:tmpl w:val="228A697E"/>
@@ -4690,7 +5516,7 @@
       </w:pPr>
     </w:lvl>
   </w:abstractNum>
-  <w:abstractNum w:abstractNumId="28">
+  <w:abstractNum w:abstractNumId="29">
     <w:nsid w:val="376020F4"/>
     <w:multiLevelType w:val="multilevel"/>
     <w:tmpl w:val="00000001"/>
@@ -4812,7 +5638,7 @@
       </w:pPr>
     </w:lvl>
   </w:abstractNum>
-  <w:abstractNum w:abstractNumId="29">
+  <w:abstractNum w:abstractNumId="30">
     <w:nsid w:val="3A951848"/>
     <w:multiLevelType w:val="hybridMultilevel"/>
     <w:tmpl w:val="75F819B8"/>
@@ -4924,7 +5750,7 @@
       </w:rPr>
     </w:lvl>
   </w:abstractNum>
-  <w:abstractNum w:abstractNumId="30">
+  <w:abstractNum w:abstractNumId="31">
     <w:nsid w:val="43DA3553"/>
     <w:multiLevelType w:val="hybridMultilevel"/>
     <w:tmpl w:val="E24886DE"/>
@@ -5036,7 +5862,7 @@
       </w:rPr>
     </w:lvl>
   </w:abstractNum>
-  <w:abstractNum w:abstractNumId="31">
+  <w:abstractNum w:abstractNumId="32">
     <w:nsid w:val="45435AEB"/>
     <w:multiLevelType w:val="hybridMultilevel"/>
     <w:tmpl w:val="47946BCE"/>
@@ -5176,7 +6002,7 @@
       </w:rPr>
     </w:lvl>
   </w:abstractNum>
-  <w:abstractNum w:abstractNumId="32">
+  <w:abstractNum w:abstractNumId="33">
     <w:nsid w:val="47E737E1"/>
     <w:multiLevelType w:val="hybridMultilevel"/>
     <w:tmpl w:val="C6F8B870"/>
@@ -5317,7 +6143,7 @@
       </w:rPr>
     </w:lvl>
   </w:abstractNum>
-  <w:abstractNum w:abstractNumId="33">
+  <w:abstractNum w:abstractNumId="34">
     <w:nsid w:val="4BF40522"/>
     <w:multiLevelType w:val="singleLevel"/>
     <w:tmpl w:val="3A2057BA"/>
@@ -5355,7 +6181,7 @@
       </w:rPr>
     </w:lvl>
   </w:abstractNum>
-  <w:abstractNum w:abstractNumId="34">
+  <w:abstractNum w:abstractNumId="35">
     <w:nsid w:val="4C1F18B2"/>
     <w:multiLevelType w:val="hybridMultilevel"/>
     <w:tmpl w:val="9FA4E354"/>
@@ -5467,7 +6293,7 @@
       </w:rPr>
     </w:lvl>
   </w:abstractNum>
-  <w:abstractNum w:abstractNumId="35">
+  <w:abstractNum w:abstractNumId="36">
     <w:nsid w:val="4C716000"/>
     <w:multiLevelType w:val="hybridMultilevel"/>
     <w:tmpl w:val="1CE03314"/>
@@ -5579,7 +6405,7 @@
       </w:rPr>
     </w:lvl>
   </w:abstractNum>
-  <w:abstractNum w:abstractNumId="36">
+  <w:abstractNum w:abstractNumId="37">
     <w:nsid w:val="57B91843"/>
     <w:multiLevelType w:val="hybridMultilevel"/>
     <w:tmpl w:val="CDD0257A"/>
@@ -5668,7 +6494,7 @@
       </w:pPr>
     </w:lvl>
   </w:abstractNum>
-  <w:abstractNum w:abstractNumId="37">
+  <w:abstractNum w:abstractNumId="38">
     <w:nsid w:val="598F0C0D"/>
     <w:multiLevelType w:val="multilevel"/>
     <w:tmpl w:val="00000001"/>
@@ -5790,7 +6616,7 @@
       </w:pPr>
     </w:lvl>
   </w:abstractNum>
-  <w:abstractNum w:abstractNumId="38">
+  <w:abstractNum w:abstractNumId="39">
     <w:nsid w:val="64E31599"/>
     <w:multiLevelType w:val="hybridMultilevel"/>
     <w:tmpl w:val="660C4B24"/>
@@ -5902,7 +6728,7 @@
       </w:rPr>
     </w:lvl>
   </w:abstractNum>
-  <w:abstractNum w:abstractNumId="39">
+  <w:abstractNum w:abstractNumId="40">
     <w:nsid w:val="67D06049"/>
     <w:multiLevelType w:val="hybridMultilevel"/>
     <w:tmpl w:val="166A3CC4"/>
@@ -6015,7 +6841,7 @@
       </w:rPr>
     </w:lvl>
   </w:abstractNum>
-  <w:abstractNum w:abstractNumId="40">
+  <w:abstractNum w:abstractNumId="41">
     <w:nsid w:val="69924E92"/>
     <w:multiLevelType w:val="hybridMultilevel"/>
     <w:tmpl w:val="C3B20AA6"/>
@@ -6127,7 +6953,7 @@
       </w:rPr>
     </w:lvl>
   </w:abstractNum>
-  <w:abstractNum w:abstractNumId="41">
+  <w:abstractNum w:abstractNumId="42">
     <w:nsid w:val="6BA8500E"/>
     <w:multiLevelType w:val="multilevel"/>
     <w:tmpl w:val="C0724F60"/>
@@ -6251,7 +7077,7 @@
       </w:pPr>
     </w:lvl>
   </w:abstractNum>
-  <w:abstractNum w:abstractNumId="42">
+  <w:abstractNum w:abstractNumId="43">
     <w:nsid w:val="6D5940EF"/>
     <w:multiLevelType w:val="hybridMultilevel"/>
     <w:tmpl w:val="AC7ED1D2"/>
@@ -6366,7 +7192,7 @@
       </w:rPr>
     </w:lvl>
   </w:abstractNum>
-  <w:abstractNum w:abstractNumId="43">
+  <w:abstractNum w:abstractNumId="44">
     <w:nsid w:val="6E396301"/>
     <w:multiLevelType w:val="hybridMultilevel"/>
     <w:tmpl w:val="F9E6B456"/>
@@ -6478,7 +7304,7 @@
       </w:rPr>
     </w:lvl>
   </w:abstractNum>
-  <w:abstractNum w:abstractNumId="44">
+  <w:abstractNum w:abstractNumId="45">
     <w:nsid w:val="76FC6918"/>
     <w:multiLevelType w:val="hybridMultilevel"/>
     <w:tmpl w:val="4CFE3CEA"/>
@@ -6591,7 +7417,7 @@
       </w:rPr>
     </w:lvl>
   </w:abstractNum>
-  <w:abstractNum w:abstractNumId="45">
+  <w:abstractNum w:abstractNumId="46">
     <w:nsid w:val="772E0345"/>
     <w:multiLevelType w:val="hybridMultilevel"/>
     <w:tmpl w:val="CA5827C2"/>
@@ -6704,7 +7530,7 @@
       </w:rPr>
     </w:lvl>
   </w:abstractNum>
-  <w:abstractNum w:abstractNumId="46">
+  <w:abstractNum w:abstractNumId="47">
     <w:nsid w:val="7E0B49DF"/>
     <w:multiLevelType w:val="multilevel"/>
     <w:tmpl w:val="04090025"/>
@@ -6803,25 +7629,25 @@
     <w:abstractNumId w:val="10"/>
   </w:num>
   <w:num w:numId="2">
-    <w:abstractNumId w:val="24"/>
+    <w:abstractNumId w:val="25"/>
   </w:num>
   <w:num w:numId="3">
-    <w:abstractNumId w:val="33"/>
+    <w:abstractNumId w:val="34"/>
   </w:num>
   <w:num w:numId="4">
     <w:abstractNumId w:val="16"/>
   </w:num>
   <w:num w:numId="5">
-    <w:abstractNumId w:val="32"/>
+    <w:abstractNumId w:val="33"/>
   </w:num>
   <w:num w:numId="6">
-    <w:abstractNumId w:val="31"/>
+    <w:abstractNumId w:val="32"/>
   </w:num>
   <w:num w:numId="7">
     <w:abstractNumId w:val="22"/>
   </w:num>
   <w:num w:numId="8">
-    <w:abstractNumId w:val="26"/>
+    <w:abstractNumId w:val="27"/>
   </w:num>
   <w:num w:numId="9">
     <w:abstractNumId w:val="8"/>
@@ -6854,37 +7680,37 @@
     <w:abstractNumId w:val="0"/>
   </w:num>
   <w:num w:numId="19">
-    <w:abstractNumId w:val="44"/>
+    <w:abstractNumId w:val="45"/>
   </w:num>
   <w:num w:numId="20">
-    <w:abstractNumId w:val="25"/>
+    <w:abstractNumId w:val="26"/>
   </w:num>
   <w:num w:numId="21">
-    <w:abstractNumId w:val="36"/>
+    <w:abstractNumId w:val="37"/>
   </w:num>
   <w:num w:numId="22">
-    <w:abstractNumId w:val="34"/>
+    <w:abstractNumId w:val="35"/>
   </w:num>
   <w:num w:numId="23">
     <w:abstractNumId w:val="20"/>
   </w:num>
   <w:num w:numId="24">
+    <w:abstractNumId w:val="31"/>
+  </w:num>
+  <w:num w:numId="25">
+    <w:abstractNumId w:val="43"/>
+  </w:num>
+  <w:num w:numId="26">
+    <w:abstractNumId w:val="44"/>
+  </w:num>
+  <w:num w:numId="27">
     <w:abstractNumId w:val="30"/>
   </w:num>
-  <w:num w:numId="25">
-    <w:abstractNumId w:val="42"/>
-  </w:num>
-  <w:num w:numId="26">
-    <w:abstractNumId w:val="43"/>
-  </w:num>
-  <w:num w:numId="27">
-    <w:abstractNumId w:val="29"/>
-  </w:num>
   <w:num w:numId="28">
-    <w:abstractNumId w:val="38"/>
+    <w:abstractNumId w:val="39"/>
   </w:num>
   <w:num w:numId="29">
-    <w:abstractNumId w:val="46"/>
+    <w:abstractNumId w:val="47"/>
   </w:num>
   <w:num w:numId="30">
     <w:abstractNumId w:val="11"/>
@@ -6908,16 +7734,16 @@
     <w:abstractNumId w:val="19"/>
   </w:num>
   <w:num w:numId="37">
-    <w:abstractNumId w:val="28"/>
+    <w:abstractNumId w:val="29"/>
   </w:num>
   <w:num w:numId="38">
-    <w:abstractNumId w:val="37"/>
+    <w:abstractNumId w:val="38"/>
   </w:num>
   <w:num w:numId="39">
-    <w:abstractNumId w:val="41"/>
+    <w:abstractNumId w:val="42"/>
   </w:num>
   <w:num w:numId="40">
-    <w:abstractNumId w:val="40"/>
+    <w:abstractNumId w:val="41"/>
   </w:num>
   <w:num w:numId="41">
     <w:abstractNumId w:val="17"/>
@@ -6926,19 +7752,22 @@
     <w:abstractNumId w:val="18"/>
   </w:num>
   <w:num w:numId="43">
-    <w:abstractNumId w:val="27"/>
+    <w:abstractNumId w:val="28"/>
   </w:num>
   <w:num w:numId="44">
     <w:abstractNumId w:val="23"/>
   </w:num>
   <w:num w:numId="45">
-    <w:abstractNumId w:val="39"/>
+    <w:abstractNumId w:val="40"/>
   </w:num>
   <w:num w:numId="46">
-    <w:abstractNumId w:val="35"/>
+    <w:abstractNumId w:val="36"/>
   </w:num>
   <w:num w:numId="47">
-    <w:abstractNumId w:val="45"/>
+    <w:abstractNumId w:val="46"/>
+  </w:num>
+  <w:num w:numId="48">
+    <w:abstractNumId w:val="24"/>
   </w:num>
 </w:numbering>
 </file>
@@ -12756,7 +13585,7 @@
 </file>
 
 <file path=customXml/itemProps1.xml><?xml version="1.0" encoding="utf-8"?>
-<ds:datastoreItem xmlns:ds="http://schemas.openxmlformats.org/officeDocument/2006/customXml" ds:itemID="{1330D90D-2CCF-E542-8BD4-0118680122AF}">
+<ds:datastoreItem xmlns:ds="http://schemas.openxmlformats.org/officeDocument/2006/customXml" ds:itemID="{4E626210-3F2F-264C-A3FF-0A0246C00AD8}">
   <ds:schemaRefs>
     <ds:schemaRef ds:uri="http://schemas.openxmlformats.org/officeDocument/2006/bibliography"/>
   </ds:schemaRefs>

</xml_diff>